<commit_message>
v2 napisałem abstracty i wstawiłem ssy z boscha
</commit_message>
<xml_diff>
--- a/paper.docx
+++ b/paper.docx
@@ -878,6 +878,130 @@
     </w:p>
     <w:p>
       <w:pPr>
+        <w:rPr>
+          <w:rFonts w:ascii="Times New Roman" w:hAnsi="Times New Roman" w:cs="Times New Roman"/>
+          <w:iCs/>
+          <w:color w:val="000000"/>
+          <w:kern w:val="0"/>
+          <w:lang w:val="pl-PL"/>
+          <w14:ligatures w14:val="none"/>
+        </w:rPr>
+      </w:pPr>
+      <w:r>
+        <w:rPr>
+          <w:rFonts w:cs="Times New Roman"/>
+          <w:lang w:val="pl-PL"/>
+        </w:rPr>
+        <w:br w:type="page"/>
+      </w:r>
+    </w:p>
+    <w:p>
+      <w:pPr>
+        <w:pStyle w:val="Heading1"/>
+        <w:spacing w:before="240" w:after="240"/>
+        <w:rPr>
+          <w:lang w:val="en-GB"/>
+        </w:rPr>
+      </w:pPr>
+      <w:r>
+        <w:rPr>
+          <w:lang w:val="en-GB"/>
+        </w:rPr>
+        <w:lastRenderedPageBreak/>
+        <w:t>Abstract</w:t>
+      </w:r>
+    </w:p>
+    <w:p>
+      <w:pPr>
+        <w:rPr>
+          <w:rFonts w:ascii="Times New Roman" w:hAnsi="Times New Roman" w:cs="Times New Roman"/>
+          <w:lang w:val="pl-PL"/>
+        </w:rPr>
+      </w:pPr>
+      <w:r>
+        <w:rPr>
+          <w:rFonts w:ascii="Times New Roman" w:hAnsi="Times New Roman" w:cs="Times New Roman"/>
+        </w:rPr>
+        <w:t xml:space="preserve">In this study, we employ the BME688 sensor board to differentiate between original and counterfeit perfume samples through their volatile organic compound (VOC) emissions. Utilizing clustering and classification techniques, we analyse the sensor data, mainly gas resistance profiles, to identify distinct patterns that distinguish authentic perfumes from fakes. Our methodology leverages </w:t>
+      </w:r>
+      <w:r>
+        <w:rPr>
+          <w:rFonts w:ascii="Times New Roman" w:hAnsi="Times New Roman" w:cs="Times New Roman"/>
+        </w:rPr>
+        <w:t>k-means clustering</w:t>
+      </w:r>
+      <w:r>
+        <w:rPr>
+          <w:rFonts w:ascii="Times New Roman" w:hAnsi="Times New Roman" w:cs="Times New Roman"/>
+          <w:b/>
+          <w:bCs/>
+        </w:rPr>
+        <w:t xml:space="preserve"> </w:t>
+      </w:r>
+      <w:r>
+        <w:rPr>
+          <w:rFonts w:ascii="Times New Roman" w:hAnsi="Times New Roman" w:cs="Times New Roman"/>
+        </w:rPr>
+        <w:t xml:space="preserve">to effectively classify the time-ordered VOC emissions. </w:t>
+      </w:r>
+      <w:r>
+        <w:rPr>
+          <w:rFonts w:ascii="Times New Roman" w:hAnsi="Times New Roman" w:cs="Times New Roman"/>
+          <w:lang w:val="pl-PL"/>
+        </w:rPr>
+        <w:t xml:space="preserve">In </w:t>
+      </w:r>
+      <w:proofErr w:type="spellStart"/>
+      <w:r>
+        <w:rPr>
+          <w:rFonts w:ascii="Times New Roman" w:hAnsi="Times New Roman" w:cs="Times New Roman"/>
+          <w:lang w:val="pl-PL"/>
+        </w:rPr>
+        <w:t>our</w:t>
+      </w:r>
+      <w:proofErr w:type="spellEnd"/>
+      <w:r>
+        <w:rPr>
+          <w:rFonts w:ascii="Times New Roman" w:hAnsi="Times New Roman" w:cs="Times New Roman"/>
+          <w:lang w:val="pl-PL"/>
+        </w:rPr>
+        <w:t xml:space="preserve"> </w:t>
+      </w:r>
+      <w:proofErr w:type="spellStart"/>
+      <w:r>
+        <w:rPr>
+          <w:rFonts w:ascii="Times New Roman" w:hAnsi="Times New Roman" w:cs="Times New Roman"/>
+          <w:lang w:val="pl-PL"/>
+        </w:rPr>
+        <w:t>research</w:t>
+      </w:r>
+      <w:proofErr w:type="spellEnd"/>
+      <w:r>
+        <w:rPr>
+          <w:rFonts w:ascii="Times New Roman" w:hAnsi="Times New Roman" w:cs="Times New Roman"/>
+          <w:lang w:val="pl-PL"/>
+        </w:rPr>
+        <w:t xml:space="preserve"> we </w:t>
+      </w:r>
+      <w:proofErr w:type="spellStart"/>
+      <w:r>
+        <w:rPr>
+          <w:rFonts w:ascii="Times New Roman" w:hAnsi="Times New Roman" w:cs="Times New Roman"/>
+          <w:lang w:val="pl-PL"/>
+        </w:rPr>
+        <w:t>found</w:t>
+      </w:r>
+      <w:proofErr w:type="spellEnd"/>
+      <w:r>
+        <w:rPr>
+          <w:rFonts w:ascii="Times New Roman" w:hAnsi="Times New Roman" w:cs="Times New Roman"/>
+          <w:lang w:val="pl-PL"/>
+        </w:rPr>
+        <w:t xml:space="preserve">…. </w:t>
+      </w:r>
+    </w:p>
+    <w:p>
+      <w:pPr>
         <w:pStyle w:val="Quote"/>
         <w:tabs>
           <w:tab w:val="left" w:pos="426"/>
@@ -893,24 +1017,180 @@
     </w:p>
     <w:p>
       <w:pPr>
-        <w:ind w:firstLine="0"/>
+        <w:rPr>
+          <w:rFonts w:ascii="Times New Roman" w:hAnsi="Times New Roman" w:cs="Times New Roman"/>
+          <w:lang w:val="pl-PL"/>
+        </w:rPr>
+      </w:pPr>
+      <w:r>
+        <w:rPr>
+          <w:rFonts w:ascii="Times New Roman" w:hAnsi="Times New Roman" w:cs="Times New Roman"/>
+          <w:lang w:val="pl-PL"/>
+        </w:rPr>
+        <w:t xml:space="preserve">W naszym badaniu </w:t>
+      </w:r>
+      <w:r>
+        <w:rPr>
+          <w:rFonts w:ascii="Times New Roman" w:hAnsi="Times New Roman" w:cs="Times New Roman"/>
+          <w:lang w:val="pl-PL"/>
+        </w:rPr>
+        <w:t>wykorzystaliśmy układ sensorów BME688, w celu rozróżnienia próbek oryginalnych perfum i falsyfikatów, poprzez analizę emitowanych lotnych związków organicznych (LZO)</w:t>
+      </w:r>
+      <w:r>
+        <w:rPr>
+          <w:rFonts w:ascii="Times New Roman" w:hAnsi="Times New Roman" w:cs="Times New Roman"/>
+          <w:lang w:val="pl-PL"/>
+        </w:rPr>
+        <w:t>.</w:t>
+      </w:r>
+      <w:r>
+        <w:rPr>
+          <w:rFonts w:ascii="Times New Roman" w:hAnsi="Times New Roman" w:cs="Times New Roman"/>
+          <w:lang w:val="pl-PL"/>
+        </w:rPr>
+        <w:t xml:space="preserve"> Posługując się metodami </w:t>
+      </w:r>
+      <w:proofErr w:type="spellStart"/>
+      <w:r>
+        <w:rPr>
+          <w:rFonts w:ascii="Times New Roman" w:hAnsi="Times New Roman" w:cs="Times New Roman"/>
+          <w:lang w:val="pl-PL"/>
+        </w:rPr>
+        <w:t>klastrowania</w:t>
+      </w:r>
+      <w:proofErr w:type="spellEnd"/>
+      <w:r>
+        <w:rPr>
+          <w:rFonts w:ascii="Times New Roman" w:hAnsi="Times New Roman" w:cs="Times New Roman"/>
+          <w:lang w:val="pl-PL"/>
+        </w:rPr>
+        <w:t xml:space="preserve"> i klasyfikacji, dokonaliśmy analizy danych pochodzących z sensorów, w szczególności </w:t>
+      </w:r>
+      <w:r>
+        <w:rPr>
+          <w:rFonts w:ascii="Times New Roman" w:hAnsi="Times New Roman" w:cs="Times New Roman"/>
+          <w:lang w:val="pl-PL"/>
+        </w:rPr>
+        <w:t xml:space="preserve">profili </w:t>
+      </w:r>
+      <w:r>
+        <w:rPr>
+          <w:rFonts w:ascii="Times New Roman" w:hAnsi="Times New Roman" w:cs="Times New Roman"/>
+          <w:lang w:val="pl-PL"/>
+        </w:rPr>
+        <w:t xml:space="preserve">rezystancji </w:t>
+      </w:r>
+      <w:r>
+        <w:rPr>
+          <w:rFonts w:ascii="Times New Roman" w:hAnsi="Times New Roman" w:cs="Times New Roman"/>
+          <w:lang w:val="pl-PL"/>
+        </w:rPr>
+        <w:t xml:space="preserve">gazu, w celu identyfikacji wzorców </w:t>
+      </w:r>
+      <w:r>
+        <w:rPr>
+          <w:rFonts w:ascii="Times New Roman" w:hAnsi="Times New Roman" w:cs="Times New Roman"/>
+          <w:lang w:val="pl-PL"/>
+        </w:rPr>
+        <w:t>od</w:t>
+      </w:r>
+      <w:r>
+        <w:rPr>
+          <w:rFonts w:ascii="Times New Roman" w:hAnsi="Times New Roman" w:cs="Times New Roman"/>
+          <w:lang w:val="pl-PL"/>
+        </w:rPr>
+        <w:t>różniających autentyczne i nieautentyczne perfumy. Nasze podejście bazuje na</w:t>
+      </w:r>
+      <w:r>
+        <w:rPr>
+          <w:rFonts w:ascii="Times New Roman" w:hAnsi="Times New Roman" w:cs="Times New Roman"/>
+          <w:lang w:val="pl-PL"/>
+        </w:rPr>
+        <w:t xml:space="preserve"> </w:t>
+      </w:r>
+      <w:proofErr w:type="spellStart"/>
+      <w:r>
+        <w:rPr>
+          <w:rFonts w:ascii="Times New Roman" w:hAnsi="Times New Roman" w:cs="Times New Roman"/>
+          <w:lang w:val="pl-PL"/>
+        </w:rPr>
+        <w:t>klastrowaniu</w:t>
+      </w:r>
+      <w:proofErr w:type="spellEnd"/>
+      <w:r>
+        <w:rPr>
+          <w:rFonts w:ascii="Times New Roman" w:hAnsi="Times New Roman" w:cs="Times New Roman"/>
+          <w:lang w:val="pl-PL"/>
+        </w:rPr>
+        <w:t xml:space="preserve"> metodą k-średnich</w:t>
+      </w:r>
+      <w:r>
+        <w:rPr>
+          <w:rFonts w:ascii="Times New Roman" w:hAnsi="Times New Roman" w:cs="Times New Roman"/>
+          <w:lang w:val="pl-PL"/>
+        </w:rPr>
+        <w:t xml:space="preserve">, </w:t>
+      </w:r>
+      <w:r>
+        <w:rPr>
+          <w:rFonts w:ascii="Times New Roman" w:hAnsi="Times New Roman" w:cs="Times New Roman"/>
+          <w:lang w:val="pl-PL"/>
+        </w:rPr>
+        <w:t>by efektywnie klasyfikować uszeregowane czasowo emisje LZO.</w:t>
+      </w:r>
+      <w:r>
+        <w:rPr>
+          <w:rFonts w:ascii="Times New Roman" w:hAnsi="Times New Roman" w:cs="Times New Roman"/>
+          <w:lang w:val="pl-PL"/>
+        </w:rPr>
+        <w:t xml:space="preserve"> </w:t>
+      </w:r>
+      <w:r>
+        <w:rPr>
+          <w:rFonts w:ascii="Times New Roman" w:hAnsi="Times New Roman" w:cs="Times New Roman"/>
+          <w:lang w:val="pl-PL"/>
+        </w:rPr>
+        <w:t>W toku badania ustaliliśmy, że</w:t>
+      </w:r>
+      <w:r>
+        <w:rPr>
+          <w:rFonts w:ascii="Times New Roman" w:hAnsi="Times New Roman" w:cs="Times New Roman"/>
+          <w:lang w:val="pl-PL"/>
+        </w:rPr>
+        <w:t xml:space="preserve">… </w:t>
+      </w:r>
+      <w:r>
+        <w:rPr>
+          <w:rFonts w:ascii="Times New Roman" w:hAnsi="Times New Roman" w:cs="Times New Roman"/>
+          <w:lang w:val="pl-PL"/>
+        </w:rPr>
+        <w:tab/>
+      </w:r>
+      <w:r>
+        <w:rPr>
+          <w:rFonts w:ascii="Times New Roman" w:hAnsi="Times New Roman" w:cs="Times New Roman"/>
+          <w:lang w:val="pl-PL"/>
+        </w:rPr>
+        <w:br/>
+      </w:r>
+    </w:p>
+    <w:p>
+      <w:pPr>
         <w:rPr>
           <w:rFonts w:ascii="Times New Roman" w:eastAsia="Times New Roman" w:hAnsi="Times New Roman" w:cs="Times New Roman"/>
+          <w:b/>
+          <w:bCs/>
           <w:smallCaps/>
           <w:kern w:val="0"/>
-          <w:szCs w:val="24"/>
+          <w:sz w:val="28"/>
+          <w:szCs w:val="28"/>
           <w:lang w:val="pl-PL" w:eastAsia="pl-PL"/>
           <w14:ligatures w14:val="none"/>
         </w:rPr>
       </w:pPr>
       <w:r>
         <w:rPr>
-          <w:rFonts w:ascii="Times New Roman" w:eastAsia="Times New Roman" w:hAnsi="Times New Roman" w:cs="Times New Roman"/>
-          <w:smallCaps/>
-          <w:kern w:val="0"/>
-          <w:szCs w:val="24"/>
-          <w:lang w:val="pl-PL" w:eastAsia="pl-PL"/>
-          <w14:ligatures w14:val="none"/>
+          <w:lang w:val="pl-PL"/>
         </w:rPr>
         <w:br w:type="page"/>
       </w:r>
@@ -2697,7 +2977,7 @@
           <w:rFonts w:ascii="Times New Roman" w:hAnsi="Times New Roman" w:cs="Times New Roman"/>
           <w:lang w:val="pl-PL"/>
         </w:rPr>
-        <w:t xml:space="preserve">, umożliwiającym dostosowanie sposobu, w jaki urządzenie będzie zbierało dane z otoczenia. </w:t>
+        <w:t>, umożliwiającym dostosowanie sposobu, w jaki urządzenie będzie zbierało dane z otoczenia.</w:t>
       </w:r>
     </w:p>
     <w:p>
@@ -2720,12 +3000,6 @@
           <w:lang w:val="pl-PL"/>
         </w:rPr>
         <w:br/>
-      </w:r>
-      <w:r>
-        <w:rPr>
-          <w:rFonts w:ascii="Times New Roman" w:hAnsi="Times New Roman" w:cs="Times New Roman"/>
-          <w:lang w:val="pl-PL"/>
-        </w:rPr>
         <w:t xml:space="preserve">i niezawodnością. Połączenie tych cech zapewniła kombinacja dwóch </w:t>
       </w:r>
       <w:r>
@@ -2734,27 +3008,7 @@
           <w:lang w:val="pl-PL"/>
         </w:rPr>
         <w:br/>
-      </w:r>
-      <w:r>
-        <w:rPr>
-          <w:rFonts w:ascii="Times New Roman" w:hAnsi="Times New Roman" w:cs="Times New Roman"/>
-          <w:lang w:val="pl-PL"/>
-        </w:rPr>
-        <w:t xml:space="preserve">profili: HP-301 oraz HP-504, rozłożonych równomiernie na cztery pary sensorów. Decydując o cyklu pracy układu wybraliśmy ustawienie </w:t>
-      </w:r>
-      <w:r>
-        <w:rPr>
-          <w:rFonts w:ascii="Times New Roman" w:hAnsi="Times New Roman" w:cs="Times New Roman"/>
-          <w:lang w:val="pl-PL"/>
-        </w:rPr>
-        <w:t>RDC-1-0</w:t>
-      </w:r>
-      <w:r>
-        <w:rPr>
-          <w:rFonts w:ascii="Times New Roman" w:hAnsi="Times New Roman" w:cs="Times New Roman"/>
-          <w:lang w:val="pl-PL"/>
-        </w:rPr>
-        <w:t xml:space="preserve">, zapewniające stałe próbkowanie przez cały okres trwania pomiaru. </w:t>
+        <w:t>profili: HP-301 oraz HP-504, rozłożonych równomiernie na cztery pary sensorów.</w:t>
       </w:r>
     </w:p>
     <w:p>
@@ -2767,22 +3021,75 @@
       <w:r>
         <w:rPr>
           <w:rFonts w:ascii="Times New Roman" w:hAnsi="Times New Roman" w:cs="Times New Roman"/>
+          <w:lang w:val="pl-PL"/>
+        </w:rPr>
+        <w:t xml:space="preserve">Decydując o cyklu pracy układu wybraliśmy ustawienie </w:t>
+      </w:r>
+      <w:r>
+        <w:rPr>
+          <w:rFonts w:ascii="Times New Roman" w:hAnsi="Times New Roman" w:cs="Times New Roman"/>
+          <w:lang w:val="pl-PL"/>
+        </w:rPr>
+        <w:t>RDC-1-0</w:t>
+      </w:r>
+      <w:r>
+        <w:rPr>
+          <w:rFonts w:ascii="Times New Roman" w:hAnsi="Times New Roman" w:cs="Times New Roman"/>
+          <w:lang w:val="pl-PL"/>
+        </w:rPr>
+        <w:t>, zapewniające stałe próbkowanie przez cały okres trwania pomiar</w:t>
+      </w:r>
+      <w:r>
+        <w:rPr>
+          <w:rFonts w:ascii="Times New Roman" w:hAnsi="Times New Roman" w:cs="Times New Roman"/>
+          <w:lang w:val="pl-PL"/>
+        </w:rPr>
+        <w:t>u.</w:t>
+      </w:r>
+    </w:p>
+    <w:p>
+      <w:pPr>
+        <w:rPr>
+          <w:rFonts w:ascii="Times New Roman" w:hAnsi="Times New Roman" w:cs="Times New Roman"/>
+          <w:lang w:val="pl-PL"/>
+        </w:rPr>
+      </w:pPr>
+      <w:r>
+        <w:rPr>
+          <w:rFonts w:ascii="Times New Roman" w:hAnsi="Times New Roman" w:cs="Times New Roman"/>
+          <w:lang w:val="pl-PL"/>
+        </w:rPr>
+        <w:t xml:space="preserve">Przebiegi wybranych do badania profili oraz cyklu pracy prezentują grafiki zamieszczone poniżej, pochodzące z programu BME AI-Studio. </w:t>
+      </w:r>
+    </w:p>
+    <w:p>
+      <w:pPr>
+        <w:rPr>
+          <w:rFonts w:ascii="Times New Roman" w:hAnsi="Times New Roman" w:cs="Times New Roman"/>
+          <w:lang w:val="pl-PL"/>
+        </w:rPr>
+      </w:pPr>
+    </w:p>
+    <w:p>
+      <w:pPr>
+        <w:spacing w:before="40" w:after="40"/>
+        <w:jc w:val="center"/>
+        <w:rPr>
+          <w:rFonts w:ascii="Times New Roman" w:hAnsi="Times New Roman" w:cs="Times New Roman"/>
+          <w:lang w:val="pl-PL"/>
+        </w:rPr>
+      </w:pPr>
+      <w:r>
+        <w:rPr>
+          <w:rFonts w:ascii="Times New Roman" w:hAnsi="Times New Roman" w:cs="Times New Roman"/>
           <w:noProof/>
           <w:lang w:val="pl-PL"/>
         </w:rPr>
         <w:drawing>
-          <wp:anchor distT="0" distB="0" distL="114300" distR="114300" simplePos="0" relativeHeight="251659264" behindDoc="1" locked="0" layoutInCell="1" allowOverlap="1" wp14:anchorId="728B8774" wp14:editId="288F7456">
-            <wp:simplePos x="0" y="0"/>
-            <wp:positionH relativeFrom="column">
-              <wp:posOffset>-105166</wp:posOffset>
-            </wp:positionH>
-            <wp:positionV relativeFrom="paragraph">
-              <wp:posOffset>2253224</wp:posOffset>
-            </wp:positionV>
-            <wp:extent cx="2322248" cy="3284806"/>
-            <wp:effectExtent l="0" t="0" r="1905" b="0"/>
-            <wp:wrapNone/>
-            <wp:docPr id="2108425298" name="Picture 3"/>
+          <wp:inline distT="0" distB="0" distL="0" distR="0" wp14:anchorId="19EB0DA5" wp14:editId="13C6DE53">
+            <wp:extent cx="3404168" cy="1980000"/>
+            <wp:effectExtent l="19050" t="19050" r="25400" b="20320"/>
+            <wp:docPr id="1628369406" name="Picture 1"/>
             <wp:cNvGraphicFramePr>
               <a:graphicFrameLocks xmlns:a="http://schemas.openxmlformats.org/drawingml/2006/main" noChangeAspect="1"/>
             </wp:cNvGraphicFramePr>
@@ -2790,7 +3097,7 @@
               <a:graphicData uri="http://schemas.openxmlformats.org/drawingml/2006/picture">
                 <pic:pic xmlns:pic="http://schemas.openxmlformats.org/drawingml/2006/picture">
                   <pic:nvPicPr>
-                    <pic:cNvPr id="0" name="Picture 3"/>
+                    <pic:cNvPr id="0" name="Picture 1"/>
                     <pic:cNvPicPr>
                       <a:picLocks noChangeAspect="1" noChangeArrowheads="1"/>
                     </pic:cNvPicPr>
@@ -2811,28 +3118,34 @@
                   <pic:spPr bwMode="auto">
                     <a:xfrm>
                       <a:off x="0" y="0"/>
-                      <a:ext cx="2327482" cy="3292209"/>
+                      <a:ext cx="3404168" cy="1980000"/>
                     </a:xfrm>
                     <a:prstGeom prst="rect">
                       <a:avLst/>
                     </a:prstGeom>
                     <a:noFill/>
                     <a:ln>
-                      <a:noFill/>
+                      <a:solidFill>
+                        <a:schemeClr val="tx1"/>
+                      </a:solidFill>
                     </a:ln>
                   </pic:spPr>
                 </pic:pic>
               </a:graphicData>
             </a:graphic>
-            <wp14:sizeRelH relativeFrom="margin">
-              <wp14:pctWidth>0</wp14:pctWidth>
-            </wp14:sizeRelH>
-            <wp14:sizeRelV relativeFrom="margin">
-              <wp14:pctHeight>0</wp14:pctHeight>
-            </wp14:sizeRelV>
-          </wp:anchor>
+          </wp:inline>
         </w:drawing>
       </w:r>
+    </w:p>
+    <w:p>
+      <w:pPr>
+        <w:spacing w:before="40" w:after="40"/>
+        <w:jc w:val="center"/>
+        <w:rPr>
+          <w:rFonts w:ascii="Times New Roman" w:hAnsi="Times New Roman" w:cs="Times New Roman"/>
+          <w:lang w:val="pl-PL"/>
+        </w:rPr>
+      </w:pPr>
       <w:r>
         <w:rPr>
           <w:rFonts w:ascii="Times New Roman" w:hAnsi="Times New Roman" w:cs="Times New Roman"/>
@@ -2840,18 +3153,10 @@
           <w:lang w:val="pl-PL"/>
         </w:rPr>
         <w:drawing>
-          <wp:anchor distT="0" distB="0" distL="114300" distR="114300" simplePos="0" relativeHeight="251660288" behindDoc="1" locked="0" layoutInCell="1" allowOverlap="1" wp14:anchorId="1472E3BD" wp14:editId="24428FB2">
-            <wp:simplePos x="0" y="0"/>
-            <wp:positionH relativeFrom="column">
-              <wp:posOffset>2721806</wp:posOffset>
-            </wp:positionH>
-            <wp:positionV relativeFrom="paragraph">
-              <wp:posOffset>2084315</wp:posOffset>
-            </wp:positionV>
-            <wp:extent cx="2328203" cy="3293228"/>
-            <wp:effectExtent l="0" t="0" r="0" b="2540"/>
-            <wp:wrapNone/>
-            <wp:docPr id="1630527264" name="Picture 4"/>
+          <wp:inline distT="0" distB="0" distL="0" distR="0" wp14:anchorId="76D84EAD" wp14:editId="52153CB5">
+            <wp:extent cx="3404168" cy="1980000"/>
+            <wp:effectExtent l="19050" t="19050" r="25400" b="20320"/>
+            <wp:docPr id="2094044453" name="Picture 2"/>
             <wp:cNvGraphicFramePr>
               <a:graphicFrameLocks xmlns:a="http://schemas.openxmlformats.org/drawingml/2006/main" noChangeAspect="1"/>
             </wp:cNvGraphicFramePr>
@@ -2859,7 +3164,7 @@
               <a:graphicData uri="http://schemas.openxmlformats.org/drawingml/2006/picture">
                 <pic:pic xmlns:pic="http://schemas.openxmlformats.org/drawingml/2006/picture">
                   <pic:nvPicPr>
-                    <pic:cNvPr id="0" name="Picture 4"/>
+                    <pic:cNvPr id="0" name="Picture 2"/>
                     <pic:cNvPicPr>
                       <a:picLocks noChangeAspect="1" noChangeArrowheads="1"/>
                     </pic:cNvPicPr>
@@ -2880,194 +3185,46 @@
                   <pic:spPr bwMode="auto">
                     <a:xfrm>
                       <a:off x="0" y="0"/>
-                      <a:ext cx="2328203" cy="3293228"/>
+                      <a:ext cx="3404168" cy="1980000"/>
                     </a:xfrm>
                     <a:prstGeom prst="rect">
                       <a:avLst/>
                     </a:prstGeom>
                     <a:noFill/>
                     <a:ln>
-                      <a:noFill/>
+                      <a:solidFill>
+                        <a:schemeClr val="tx1"/>
+                      </a:solidFill>
                     </a:ln>
                   </pic:spPr>
                 </pic:pic>
               </a:graphicData>
             </a:graphic>
-            <wp14:sizeRelH relativeFrom="margin">
-              <wp14:pctWidth>0</wp14:pctWidth>
-            </wp14:sizeRelH>
-            <wp14:sizeRelV relativeFrom="margin">
-              <wp14:pctHeight>0</wp14:pctHeight>
-            </wp14:sizeRelV>
-          </wp:anchor>
+          </wp:inline>
         </w:drawing>
       </w:r>
+    </w:p>
+    <w:p>
+      <w:pPr>
+        <w:spacing w:before="40" w:after="40"/>
+        <w:jc w:val="center"/>
+        <w:rPr>
+          <w:rFonts w:ascii="Times New Roman" w:hAnsi="Times New Roman" w:cs="Times New Roman"/>
+          <w:lang w:val="pl-PL"/>
+        </w:rPr>
+      </w:pPr>
       <w:r>
         <w:rPr>
           <w:rFonts w:ascii="Times New Roman" w:hAnsi="Times New Roman" w:cs="Times New Roman"/>
           <w:noProof/>
           <w:lang w:val="pl-PL"/>
         </w:rPr>
-        <mc:AlternateContent>
-          <mc:Choice Requires="wps">
-            <w:drawing>
-              <wp:anchor distT="0" distB="0" distL="114300" distR="114300" simplePos="0" relativeHeight="251661312" behindDoc="0" locked="0" layoutInCell="1" allowOverlap="1" wp14:anchorId="26A22BF4" wp14:editId="56F20239">
-                <wp:simplePos x="0" y="0"/>
-                <wp:positionH relativeFrom="column">
-                  <wp:posOffset>205398</wp:posOffset>
-                </wp:positionH>
-                <wp:positionV relativeFrom="paragraph">
-                  <wp:posOffset>1823475</wp:posOffset>
-                </wp:positionV>
-                <wp:extent cx="4171071" cy="1062110"/>
-                <wp:effectExtent l="0" t="0" r="0" b="5080"/>
-                <wp:wrapNone/>
-                <wp:docPr id="1437060085" name="Text Box 5"/>
-                <wp:cNvGraphicFramePr/>
-                <a:graphic xmlns:a="http://schemas.openxmlformats.org/drawingml/2006/main">
-                  <a:graphicData uri="http://schemas.microsoft.com/office/word/2010/wordprocessingShape">
-                    <wps:wsp>
-                      <wps:cNvSpPr txBox="1"/>
-                      <wps:spPr>
-                        <a:xfrm>
-                          <a:off x="0" y="0"/>
-                          <a:ext cx="4171071" cy="1062110"/>
-                        </a:xfrm>
-                        <a:prstGeom prst="rect">
-                          <a:avLst/>
-                        </a:prstGeom>
-                        <a:noFill/>
-                        <a:ln w="6350">
-                          <a:noFill/>
-                        </a:ln>
-                      </wps:spPr>
-                      <wps:txbx>
-                        <w:txbxContent>
-                          <w:p>
-                            <w:pPr>
-                              <w:rPr>
-                                <w:b/>
-                                <w:color w:val="F7CAAC" w:themeColor="accent2" w:themeTint="66"/>
-                                <w:sz w:val="96"/>
-                                <w:szCs w:val="96"/>
-                                <w:lang w:val="en-US"/>
-                                <w14:textOutline w14:w="11112" w14:cap="flat" w14:cmpd="sng" w14:algn="ctr">
-                                  <w14:solidFill>
-                                    <w14:schemeClr w14:val="accent2"/>
-                                  </w14:solidFill>
-                                  <w14:prstDash w14:val="solid"/>
-                                  <w14:round/>
-                                </w14:textOutline>
-                              </w:rPr>
-                            </w:pPr>
-                            <w:r>
-                              <w:rPr>
-                                <w:b/>
-                                <w:color w:val="F7CAAC" w:themeColor="accent2" w:themeTint="66"/>
-                                <w:sz w:val="96"/>
-                                <w:szCs w:val="96"/>
-                                <w:lang w:val="en-US"/>
-                                <w14:textOutline w14:w="11112" w14:cap="flat" w14:cmpd="sng" w14:algn="ctr">
-                                  <w14:solidFill>
-                                    <w14:schemeClr w14:val="accent2"/>
-                                  </w14:solidFill>
-                                  <w14:prstDash w14:val="solid"/>
-                                  <w14:round/>
-                                </w14:textOutline>
-                              </w:rPr>
-                              <w:t>PLACEHOLDER</w:t>
-                            </w:r>
-                          </w:p>
-                        </w:txbxContent>
-                      </wps:txbx>
-                      <wps:bodyPr rot="0" spcFirstLastPara="0" vertOverflow="overflow" horzOverflow="overflow" vert="horz" wrap="square" lIns="91440" tIns="45720" rIns="91440" bIns="45720" numCol="1" spcCol="0" rtlCol="0" fromWordArt="0" anchor="t" anchorCtr="0" forceAA="0" compatLnSpc="1">
-                        <a:prstTxWarp prst="textNoShape">
-                          <a:avLst/>
-                        </a:prstTxWarp>
-                        <a:noAutofit/>
-                      </wps:bodyPr>
-                    </wps:wsp>
-                  </a:graphicData>
-                </a:graphic>
-                <wp14:sizeRelH relativeFrom="margin">
-                  <wp14:pctWidth>0</wp14:pctWidth>
-                </wp14:sizeRelH>
-                <wp14:sizeRelV relativeFrom="margin">
-                  <wp14:pctHeight>0</wp14:pctHeight>
-                </wp14:sizeRelV>
-              </wp:anchor>
-            </w:drawing>
-          </mc:Choice>
-          <mc:Fallback>
-            <w:pict>
-              <v:shapetype w14:anchorId="26A22BF4" id="_x0000_t202" coordsize="21600,21600" o:spt="202" path="m,l,21600r21600,l21600,xe">
-                <v:stroke joinstyle="miter"/>
-                <v:path gradientshapeok="t" o:connecttype="rect"/>
-              </v:shapetype>
-              <v:shape id="Text Box 5" o:spid="_x0000_s1026" type="#_x0000_t202" style="position:absolute;left:0;text-align:left;margin-left:16.15pt;margin-top:143.6pt;width:328.45pt;height:83.65pt;z-index:251661312;visibility:visible;mso-wrap-style:square;mso-width-percent:0;mso-height-percent:0;mso-wrap-distance-left:9pt;mso-wrap-distance-top:0;mso-wrap-distance-right:9pt;mso-wrap-distance-bottom:0;mso-position-horizontal:absolute;mso-position-horizontal-relative:text;mso-position-vertical:absolute;mso-position-vertical-relative:text;mso-width-percent:0;mso-height-percent:0;mso-width-relative:margin;mso-height-relative:margin;v-text-anchor:top" o:gfxdata="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" filled="f" stroked="f" strokeweight=".5pt">
-                <v:textbox>
-                  <w:txbxContent>
-                    <w:p>
-                      <w:pPr>
-                        <w:rPr>
-                          <w:b/>
-                          <w:color w:val="F7CAAC" w:themeColor="accent2" w:themeTint="66"/>
-                          <w:sz w:val="96"/>
-                          <w:szCs w:val="96"/>
-                          <w:lang w:val="en-US"/>
-                          <w14:textOutline w14:w="11112" w14:cap="flat" w14:cmpd="sng" w14:algn="ctr">
-                            <w14:solidFill>
-                              <w14:schemeClr w14:val="accent2"/>
-                            </w14:solidFill>
-                            <w14:prstDash w14:val="solid"/>
-                            <w14:round/>
-                          </w14:textOutline>
-                        </w:rPr>
-                      </w:pPr>
-                      <w:r>
-                        <w:rPr>
-                          <w:b/>
-                          <w:color w:val="F7CAAC" w:themeColor="accent2" w:themeTint="66"/>
-                          <w:sz w:val="96"/>
-                          <w:szCs w:val="96"/>
-                          <w:lang w:val="en-US"/>
-                          <w14:textOutline w14:w="11112" w14:cap="flat" w14:cmpd="sng" w14:algn="ctr">
-                            <w14:solidFill>
-                              <w14:schemeClr w14:val="accent2"/>
-                            </w14:solidFill>
-                            <w14:prstDash w14:val="solid"/>
-                            <w14:round/>
-                          </w14:textOutline>
-                        </w:rPr>
-                        <w:t>PLACEHOLDER</w:t>
-                      </w:r>
-                    </w:p>
-                  </w:txbxContent>
-                </v:textbox>
-              </v:shape>
-            </w:pict>
-          </mc:Fallback>
-        </mc:AlternateContent>
-      </w:r>
-      <w:r>
-        <w:rPr>
-          <w:rFonts w:ascii="Times New Roman" w:hAnsi="Times New Roman" w:cs="Times New Roman"/>
-          <w:noProof/>
-          <w:lang w:val="pl-PL"/>
-        </w:rPr>
+        <w:lastRenderedPageBreak/>
         <w:drawing>
-          <wp:anchor distT="0" distB="0" distL="114300" distR="114300" simplePos="0" relativeHeight="251658240" behindDoc="1" locked="0" layoutInCell="1" allowOverlap="1" wp14:anchorId="6D8F4292" wp14:editId="45DD7EBE">
-            <wp:simplePos x="0" y="0"/>
-            <wp:positionH relativeFrom="column">
-              <wp:posOffset>-161339</wp:posOffset>
-            </wp:positionH>
-            <wp:positionV relativeFrom="paragraph">
-              <wp:posOffset>459057</wp:posOffset>
-            </wp:positionV>
-            <wp:extent cx="4537075" cy="2412365"/>
-            <wp:effectExtent l="0" t="0" r="0" b="6985"/>
-            <wp:wrapNone/>
-            <wp:docPr id="864013297" name="Picture 2"/>
+          <wp:inline distT="0" distB="0" distL="0" distR="0" wp14:anchorId="00F0B69C" wp14:editId="71407D56">
+            <wp:extent cx="3419475" cy="1374688"/>
+            <wp:effectExtent l="19050" t="19050" r="9525" b="16510"/>
+            <wp:docPr id="502833252" name="Picture 3"/>
             <wp:cNvGraphicFramePr>
               <a:graphicFrameLocks xmlns:a="http://schemas.openxmlformats.org/drawingml/2006/main" noChangeAspect="1"/>
             </wp:cNvGraphicFramePr>
@@ -3075,7 +3232,7 @@
               <a:graphicData uri="http://schemas.openxmlformats.org/drawingml/2006/picture">
                 <pic:pic xmlns:pic="http://schemas.openxmlformats.org/drawingml/2006/picture">
                   <pic:nvPicPr>
-                    <pic:cNvPr id="0" name="Picture 2"/>
+                    <pic:cNvPr id="0" name="Picture 3"/>
                     <pic:cNvPicPr>
                       <a:picLocks noChangeAspect="1" noChangeArrowheads="1"/>
                     </pic:cNvPicPr>
@@ -3096,85 +3253,33 @@
                   <pic:spPr bwMode="auto">
                     <a:xfrm>
                       <a:off x="0" y="0"/>
-                      <a:ext cx="4537075" cy="2412365"/>
+                      <a:ext cx="3447373" cy="1385903"/>
                     </a:xfrm>
                     <a:prstGeom prst="rect">
                       <a:avLst/>
                     </a:prstGeom>
                     <a:noFill/>
                     <a:ln>
-                      <a:noFill/>
+                      <a:solidFill>
+                        <a:schemeClr val="tx1"/>
+                      </a:solidFill>
                     </a:ln>
                   </pic:spPr>
                 </pic:pic>
               </a:graphicData>
             </a:graphic>
-          </wp:anchor>
+          </wp:inline>
         </w:drawing>
       </w:r>
-      <w:r>
-        <w:rPr>
-          <w:rFonts w:ascii="Times New Roman" w:hAnsi="Times New Roman" w:cs="Times New Roman"/>
-          <w:lang w:val="pl-PL"/>
-        </w:rPr>
-        <w:t>Przebieg</w:t>
-      </w:r>
-      <w:r>
-        <w:rPr>
-          <w:rFonts w:ascii="Times New Roman" w:hAnsi="Times New Roman" w:cs="Times New Roman"/>
-          <w:lang w:val="pl-PL"/>
-        </w:rPr>
-        <w:t>i</w:t>
-      </w:r>
-      <w:r>
-        <w:rPr>
-          <w:rFonts w:ascii="Times New Roman" w:hAnsi="Times New Roman" w:cs="Times New Roman"/>
-          <w:lang w:val="pl-PL"/>
-        </w:rPr>
-        <w:t xml:space="preserve"> wybranych do badania profili </w:t>
-      </w:r>
-      <w:r>
-        <w:rPr>
-          <w:rFonts w:ascii="Times New Roman" w:hAnsi="Times New Roman" w:cs="Times New Roman"/>
-          <w:lang w:val="pl-PL"/>
-        </w:rPr>
-        <w:t xml:space="preserve">oraz cyklu pracy </w:t>
-      </w:r>
-      <w:r>
-        <w:rPr>
-          <w:rFonts w:ascii="Times New Roman" w:hAnsi="Times New Roman" w:cs="Times New Roman"/>
-          <w:lang w:val="pl-PL"/>
-        </w:rPr>
-        <w:t xml:space="preserve">prezentują grafiki </w:t>
-      </w:r>
-      <w:r>
-        <w:rPr>
-          <w:rFonts w:ascii="Times New Roman" w:hAnsi="Times New Roman" w:cs="Times New Roman"/>
-          <w:lang w:val="pl-PL"/>
-        </w:rPr>
-        <w:t xml:space="preserve">zamieszczone </w:t>
-      </w:r>
-      <w:r>
-        <w:rPr>
-          <w:rFonts w:ascii="Times New Roman" w:hAnsi="Times New Roman" w:cs="Times New Roman"/>
-          <w:lang w:val="pl-PL"/>
-        </w:rPr>
-        <w:t>poniżej</w:t>
-      </w:r>
-      <w:r>
-        <w:rPr>
-          <w:rFonts w:ascii="Times New Roman" w:hAnsi="Times New Roman" w:cs="Times New Roman"/>
-          <w:lang w:val="pl-PL"/>
-        </w:rPr>
-        <w:t>, pochodzące z programu BME AI-Studio</w:t>
-      </w:r>
-      <w:r>
-        <w:rPr>
-          <w:rFonts w:ascii="Times New Roman" w:hAnsi="Times New Roman" w:cs="Times New Roman"/>
-          <w:lang w:val="pl-PL"/>
-        </w:rPr>
-        <w:t xml:space="preserve">. </w:t>
-      </w:r>
+    </w:p>
+    <w:p>
+      <w:pPr>
+        <w:ind w:firstLine="0"/>
+        <w:rPr>
+          <w:rFonts w:ascii="Times New Roman" w:hAnsi="Times New Roman" w:cs="Times New Roman"/>
+          <w:lang w:val="pl-PL"/>
+        </w:rPr>
+      </w:pPr>
     </w:p>
     <w:p>
       <w:pPr>
@@ -4841,7 +4946,7 @@
   <w:style w:type="paragraph" w:default="1" w:styleId="Normal">
     <w:name w:val="Normal"/>
     <w:qFormat/>
-    <w:rsid w:val="00DB27A0"/>
+    <w:rsid w:val="001C5D0E"/>
   </w:style>
   <w:style w:type="paragraph" w:styleId="Heading1">
     <w:name w:val="heading 1"/>

</xml_diff>